<commit_message>
Another try at identifying key pixels
</commit_message>
<xml_diff>
--- a/report/Samples of digit removal.docx
+++ b/report/Samples of digit removal.docx
@@ -9,8 +9,11 @@
         </w:rPr>
       </w:pPr>
       <w:r>
-        <w:drawing>
-          <wp:inline distT="0" distB="0" distL="0" distR="0" wp14:anchorId="4B13DF19" wp14:editId="47C4A167">
+        <w:rPr>
+          <w:noProof/>
+        </w:rPr>
+        <w:drawing>
+          <wp:inline distT="0" distB="0" distL="0" distR="0" wp14:anchorId="20339DD3" wp14:editId="773A77AC">
             <wp:extent cx="5943600" cy="1908810"/>
             <wp:effectExtent l="0" t="0" r="0" b="0"/>
             <wp:docPr id="4" name="Picture 4"/>
@@ -46,8 +49,11 @@
         </w:drawing>
       </w:r>
       <w:r>
-        <w:drawing>
-          <wp:inline distT="0" distB="0" distL="0" distR="0" wp14:anchorId="1E51C561" wp14:editId="51813C3F">
+        <w:rPr>
+          <w:noProof/>
+        </w:rPr>
+        <w:drawing>
+          <wp:inline distT="0" distB="0" distL="0" distR="0" wp14:anchorId="190E0164" wp14:editId="49580F34">
             <wp:extent cx="5943600" cy="1847215"/>
             <wp:effectExtent l="0" t="0" r="0" b="0"/>
             <wp:docPr id="5" name="Picture 5"/>
@@ -85,8 +91,11 @@
     </w:p>
     <w:p>
       <w:r>
-        <w:drawing>
-          <wp:inline distT="0" distB="0" distL="0" distR="0" wp14:anchorId="2B04BCD7" wp14:editId="4122E21A">
+        <w:rPr>
+          <w:noProof/>
+        </w:rPr>
+        <w:drawing>
+          <wp:inline distT="0" distB="0" distL="0" distR="0" wp14:anchorId="524C085E" wp14:editId="49E9ED1E">
             <wp:extent cx="5943600" cy="1939925"/>
             <wp:effectExtent l="0" t="0" r="0" b="0"/>
             <wp:docPr id="1" name="Picture 1"/>
@@ -124,8 +133,11 @@
     </w:p>
     <w:p>
       <w:r>
-        <w:drawing>
-          <wp:inline distT="0" distB="0" distL="0" distR="0" wp14:anchorId="20D41B8A" wp14:editId="13EB7713">
+        <w:rPr>
+          <w:noProof/>
+        </w:rPr>
+        <w:drawing>
+          <wp:inline distT="0" distB="0" distL="0" distR="0" wp14:anchorId="2E3A721D" wp14:editId="133890B0">
             <wp:extent cx="5943600" cy="1868170"/>
             <wp:effectExtent l="0" t="0" r="0" b="0"/>
             <wp:docPr id="6" name="Picture 6"/>
@@ -164,9 +176,12 @@
     <w:p/>
     <w:p>
       <w:r>
+        <w:rPr>
+          <w:noProof/>
+        </w:rPr>
         <w:lastRenderedPageBreak/>
         <w:drawing>
-          <wp:inline distT="0" distB="0" distL="0" distR="0" wp14:anchorId="2BA58A4F" wp14:editId="7E79FF94">
+          <wp:inline distT="0" distB="0" distL="0" distR="0" wp14:anchorId="7C1374B8" wp14:editId="1171AD4F">
             <wp:extent cx="5943600" cy="1837055"/>
             <wp:effectExtent l="0" t="0" r="0" b="0"/>
             <wp:docPr id="7" name="Picture 7"/>
@@ -205,8 +220,11 @@
     <w:p/>
     <w:p>
       <w:r>
-        <w:drawing>
-          <wp:inline distT="0" distB="0" distL="0" distR="0" wp14:anchorId="7404AB1B" wp14:editId="71E7AE32">
+        <w:rPr>
+          <w:noProof/>
+        </w:rPr>
+        <w:drawing>
+          <wp:inline distT="0" distB="0" distL="0" distR="0" wp14:anchorId="511269EB" wp14:editId="4A763B61">
             <wp:extent cx="5943600" cy="1918970"/>
             <wp:effectExtent l="0" t="0" r="0" b="0"/>
             <wp:docPr id="8" name="Picture 8"/>
@@ -244,8 +262,11 @@
     </w:p>
     <w:p>
       <w:r>
-        <w:drawing>
-          <wp:inline distT="0" distB="0" distL="0" distR="0" wp14:anchorId="2B20044C" wp14:editId="5059677A">
+        <w:rPr>
+          <w:noProof/>
+        </w:rPr>
+        <w:drawing>
+          <wp:inline distT="0" distB="0" distL="0" distR="0" wp14:anchorId="34D0DE5E" wp14:editId="4BEF85BA">
             <wp:extent cx="5943600" cy="1888490"/>
             <wp:effectExtent l="0" t="0" r="0" b="0"/>
             <wp:docPr id="9" name="Picture 9"/>
@@ -283,9 +304,12 @@
     </w:p>
     <w:p>
       <w:r>
+        <w:rPr>
+          <w:noProof/>
+        </w:rPr>
         <w:lastRenderedPageBreak/>
         <w:drawing>
-          <wp:inline distT="0" distB="0" distL="0" distR="0" wp14:anchorId="07670921" wp14:editId="2EEB4526">
+          <wp:inline distT="0" distB="0" distL="0" distR="0" wp14:anchorId="3EEA18A5" wp14:editId="35C0573F">
             <wp:extent cx="5943600" cy="1837055"/>
             <wp:effectExtent l="0" t="0" r="0" b="0"/>
             <wp:docPr id="19" name="Picture 19"/>
@@ -320,13 +344,14 @@
           </wp:inline>
         </w:drawing>
       </w:r>
-      <w:bookmarkStart w:id="0" w:name="_GoBack"/>
-      <w:bookmarkEnd w:id="0"/>
-    </w:p>
-    <w:p>
-      <w:r>
-        <w:drawing>
-          <wp:inline distT="0" distB="0" distL="0" distR="0" wp14:anchorId="2DF680EE" wp14:editId="48707433">
+    </w:p>
+    <w:p>
+      <w:r>
+        <w:rPr>
+          <w:noProof/>
+        </w:rPr>
+        <w:drawing>
+          <wp:inline distT="0" distB="0" distL="0" distR="0" wp14:anchorId="2EDFD58B" wp14:editId="5C0FFE2D">
             <wp:extent cx="5943600" cy="2011680"/>
             <wp:effectExtent l="0" t="0" r="0" b="7620"/>
             <wp:docPr id="18" name="Picture 18"/>
@@ -364,8 +389,11 @@
     </w:p>
     <w:p>
       <w:r>
-        <w:drawing>
-          <wp:inline distT="0" distB="0" distL="0" distR="0" wp14:anchorId="6D6526DA" wp14:editId="6821CD18">
+        <w:rPr>
+          <w:noProof/>
+        </w:rPr>
+        <w:drawing>
+          <wp:inline distT="0" distB="0" distL="0" distR="0" wp14:anchorId="6C96E587" wp14:editId="73F05C6F">
             <wp:extent cx="5943600" cy="1929765"/>
             <wp:effectExtent l="0" t="0" r="0" b="0"/>
             <wp:docPr id="10" name="Picture 10"/>
@@ -401,12 +429,53 @@
         </w:drawing>
       </w:r>
     </w:p>
-    <w:p/>
-    <w:p>
-      <w:r>
+    <w:p>
+      <w:r>
+        <w:drawing>
+          <wp:inline distT="0" distB="0" distL="0" distR="0" wp14:anchorId="3E457C25" wp14:editId="3332DF5A">
+            <wp:extent cx="5943600" cy="1847215"/>
+            <wp:effectExtent l="0" t="0" r="0" b="635"/>
+            <wp:docPr id="2" name="Picture 2"/>
+            <wp:cNvGraphicFramePr>
+              <a:graphicFrameLocks xmlns:a="http://schemas.openxmlformats.org/drawingml/2006/main" noChangeAspect="1"/>
+            </wp:cNvGraphicFramePr>
+            <a:graphic xmlns:a="http://schemas.openxmlformats.org/drawingml/2006/main">
+              <a:graphicData uri="http://schemas.openxmlformats.org/drawingml/2006/picture">
+                <pic:pic xmlns:pic="http://schemas.openxmlformats.org/drawingml/2006/picture">
+                  <pic:nvPicPr>
+                    <pic:cNvPr id="1" name=""/>
+                    <pic:cNvPicPr/>
+                  </pic:nvPicPr>
+                  <pic:blipFill>
+                    <a:blip r:embed="rId14"/>
+                    <a:stretch>
+                      <a:fillRect/>
+                    </a:stretch>
+                  </pic:blipFill>
+                  <pic:spPr>
+                    <a:xfrm>
+                      <a:off x="0" y="0"/>
+                      <a:ext cx="5943600" cy="1847215"/>
+                    </a:xfrm>
+                    <a:prstGeom prst="rect">
+                      <a:avLst/>
+                    </a:prstGeom>
+                  </pic:spPr>
+                </pic:pic>
+              </a:graphicData>
+            </a:graphic>
+          </wp:inline>
+        </w:drawing>
+      </w:r>
+    </w:p>
+    <w:p>
+      <w:r>
+        <w:rPr>
+          <w:noProof/>
+        </w:rPr>
         <w:lastRenderedPageBreak/>
         <w:drawing>
-          <wp:inline distT="0" distB="0" distL="0" distR="0" wp14:anchorId="02449750" wp14:editId="44379C3A">
+          <wp:inline distT="0" distB="0" distL="0" distR="0" wp14:anchorId="6716F9D8" wp14:editId="777BC67B">
             <wp:extent cx="5943600" cy="1970405"/>
             <wp:effectExtent l="0" t="0" r="0" b="0"/>
             <wp:docPr id="11" name="Picture 11"/>
@@ -421,7 +490,7 @@
                     <pic:cNvPicPr/>
                   </pic:nvPicPr>
                   <pic:blipFill>
-                    <a:blip r:embed="rId14"/>
+                    <a:blip r:embed="rId15"/>
                     <a:stretch>
                       <a:fillRect/>
                     </a:stretch>
@@ -445,8 +514,11 @@
     <w:p/>
     <w:p>
       <w:r>
-        <w:drawing>
-          <wp:inline distT="0" distB="0" distL="0" distR="0" wp14:anchorId="21E8BB9D" wp14:editId="48F7E074">
+        <w:rPr>
+          <w:noProof/>
+        </w:rPr>
+        <w:drawing>
+          <wp:inline distT="0" distB="0" distL="0" distR="0" wp14:anchorId="627A55EA" wp14:editId="0A3EEE51">
             <wp:extent cx="5943600" cy="1868170"/>
             <wp:effectExtent l="0" t="0" r="0" b="0"/>
             <wp:docPr id="12" name="Picture 12"/>
@@ -461,7 +533,7 @@
                     <pic:cNvPicPr/>
                   </pic:nvPicPr>
                   <pic:blipFill>
-                    <a:blip r:embed="rId15"/>
+                    <a:blip r:embed="rId16"/>
                     <a:stretch>
                       <a:fillRect/>
                     </a:stretch>
@@ -489,7 +561,7 @@
           <w:noProof/>
         </w:rPr>
         <w:drawing>
-          <wp:inline distT="0" distB="0" distL="0" distR="0" wp14:anchorId="794766D1" wp14:editId="54B74543">
+          <wp:inline distT="0" distB="0" distL="0" distR="0" wp14:anchorId="2B495A04" wp14:editId="380F14F5">
             <wp:extent cx="5943600" cy="1888490"/>
             <wp:effectExtent l="0" t="0" r="0" b="0"/>
             <wp:docPr id="13" name="Picture 13"/>
@@ -504,7 +576,7 @@
                     <pic:cNvPicPr/>
                   </pic:nvPicPr>
                   <pic:blipFill>
-                    <a:blip r:embed="rId16"/>
+                    <a:blip r:embed="rId17"/>
                     <a:stretch>
                       <a:fillRect/>
                     </a:stretch>
@@ -533,7 +605,7 @@
         </w:rPr>
         <w:lastRenderedPageBreak/>
         <w:drawing>
-          <wp:inline distT="0" distB="0" distL="0" distR="0" wp14:anchorId="6593AC37">
+          <wp:inline distT="0" distB="0" distL="0" distR="0" wp14:anchorId="35A3DC1D" wp14:editId="6A400798">
             <wp:extent cx="5944235" cy="1896110"/>
             <wp:effectExtent l="0" t="0" r="0" b="8890"/>
             <wp:docPr id="14" name="Picture 14"/>
@@ -550,7 +622,7 @@
                     </pic:cNvPicPr>
                   </pic:nvPicPr>
                   <pic:blipFill>
-                    <a:blip r:embed="rId17">
+                    <a:blip r:embed="rId18">
                       <a:extLst>
                         <a:ext uri="{28A0092B-C50C-407E-A947-70E740481C1C}">
                           <a14:useLocalDpi xmlns:a14="http://schemas.microsoft.com/office/drawing/2010/main" val="0"/>
@@ -581,8 +653,11 @@
     </w:p>
     <w:p>
       <w:r>
-        <w:drawing>
-          <wp:inline distT="0" distB="0" distL="0" distR="0" wp14:anchorId="3653A683" wp14:editId="7A721442">
+        <w:rPr>
+          <w:noProof/>
+        </w:rPr>
+        <w:drawing>
+          <wp:inline distT="0" distB="0" distL="0" distR="0" wp14:anchorId="357041DD" wp14:editId="2E9B877D">
             <wp:extent cx="5943600" cy="1847215"/>
             <wp:effectExtent l="0" t="0" r="0" b="635"/>
             <wp:docPr id="16" name="Picture 16"/>
@@ -597,7 +672,7 @@
                     <pic:cNvPicPr/>
                   </pic:nvPicPr>
                   <pic:blipFill>
-                    <a:blip r:embed="rId18"/>
+                    <a:blip r:embed="rId19"/>
                     <a:stretch>
                       <a:fillRect/>
                     </a:stretch>
@@ -622,7 +697,7 @@
           <w:noProof/>
         </w:rPr>
         <w:drawing>
-          <wp:inline distT="0" distB="0" distL="0" distR="0" wp14:anchorId="3B9E1328" wp14:editId="246F3AF2">
+          <wp:inline distT="0" distB="0" distL="0" distR="0" wp14:anchorId="1FA995D6" wp14:editId="47E5FAE6">
             <wp:extent cx="5943600" cy="1991360"/>
             <wp:effectExtent l="0" t="0" r="0" b="8890"/>
             <wp:docPr id="15" name="Picture 15"/>
@@ -637,7 +712,7 @@
                     <pic:cNvPicPr/>
                   </pic:nvPicPr>
                   <pic:blipFill>
-                    <a:blip r:embed="rId19"/>
+                    <a:blip r:embed="rId20"/>
                     <a:stretch>
                       <a:fillRect/>
                     </a:stretch>
@@ -661,8 +736,11 @@
     <w:p/>
     <w:p>
       <w:r>
-        <w:drawing>
-          <wp:inline distT="0" distB="0" distL="0" distR="0" wp14:anchorId="7885653F" wp14:editId="3706DE9D">
+        <w:rPr>
+          <w:noProof/>
+        </w:rPr>
+        <w:drawing>
+          <wp:inline distT="0" distB="0" distL="0" distR="0" wp14:anchorId="5CD72052" wp14:editId="43FFD0AA">
             <wp:extent cx="5943600" cy="1806575"/>
             <wp:effectExtent l="0" t="0" r="0" b="3175"/>
             <wp:docPr id="17" name="Picture 17"/>
@@ -677,7 +755,7 @@
                     <pic:cNvPicPr/>
                   </pic:nvPicPr>
                   <pic:blipFill>
-                    <a:blip r:embed="rId20"/>
+                    <a:blip r:embed="rId21"/>
                     <a:stretch>
                       <a:fillRect/>
                     </a:stretch>
@@ -697,6 +775,48 @@
           </wp:inline>
         </w:drawing>
       </w:r>
+    </w:p>
+    <w:p>
+      <w:r>
+        <w:lastRenderedPageBreak/>
+        <w:drawing>
+          <wp:inline distT="0" distB="0" distL="0" distR="0" wp14:anchorId="7B62542D" wp14:editId="07D6004C">
+            <wp:extent cx="5943600" cy="1744980"/>
+            <wp:effectExtent l="0" t="0" r="0" b="7620"/>
+            <wp:docPr id="3" name="Picture 3"/>
+            <wp:cNvGraphicFramePr>
+              <a:graphicFrameLocks xmlns:a="http://schemas.openxmlformats.org/drawingml/2006/main" noChangeAspect="1"/>
+            </wp:cNvGraphicFramePr>
+            <a:graphic xmlns:a="http://schemas.openxmlformats.org/drawingml/2006/main">
+              <a:graphicData uri="http://schemas.openxmlformats.org/drawingml/2006/picture">
+                <pic:pic xmlns:pic="http://schemas.openxmlformats.org/drawingml/2006/picture">
+                  <pic:nvPicPr>
+                    <pic:cNvPr id="1" name=""/>
+                    <pic:cNvPicPr/>
+                  </pic:nvPicPr>
+                  <pic:blipFill>
+                    <a:blip r:embed="rId22"/>
+                    <a:stretch>
+                      <a:fillRect/>
+                    </a:stretch>
+                  </pic:blipFill>
+                  <pic:spPr>
+                    <a:xfrm>
+                      <a:off x="0" y="0"/>
+                      <a:ext cx="5943600" cy="1744980"/>
+                    </a:xfrm>
+                    <a:prstGeom prst="rect">
+                      <a:avLst/>
+                    </a:prstGeom>
+                  </pic:spPr>
+                </pic:pic>
+              </a:graphicData>
+            </a:graphic>
+          </wp:inline>
+        </w:drawing>
+      </w:r>
+      <w:bookmarkStart w:id="0" w:name="_GoBack"/>
+      <w:bookmarkEnd w:id="0"/>
     </w:p>
     <w:sectPr>
       <w:pgSz w:w="12240" w:h="15840"/>

</xml_diff>

<commit_message>
getting read pickle in shape to generate presentation images
</commit_message>
<xml_diff>
--- a/report/Samples of digit removal.docx
+++ b/report/Samples of digit removal.docx
@@ -13,9 +13,9 @@
           <w:noProof/>
         </w:rPr>
         <w:drawing>
-          <wp:inline distT="0" distB="0" distL="0" distR="0" wp14:anchorId="20339DD3" wp14:editId="773A77AC">
-            <wp:extent cx="5943600" cy="1908810"/>
-            <wp:effectExtent l="0" t="0" r="0" b="0"/>
+          <wp:inline distT="0" distB="0" distL="0" distR="0" wp14:anchorId="20339DD3" wp14:editId="0BED7508">
+            <wp:extent cx="5941939" cy="1908810"/>
+            <wp:effectExtent l="0" t="0" r="1905" b="0"/>
             <wp:docPr id="4" name="Picture 4"/>
             <wp:cNvGraphicFramePr>
               <a:graphicFrameLocks xmlns:a="http://schemas.openxmlformats.org/drawingml/2006/main" noChangeAspect="1"/>
@@ -28,15 +28,21 @@
                     <pic:cNvPicPr/>
                   </pic:nvPicPr>
                   <pic:blipFill>
-                    <a:blip r:embed="rId4"/>
-                    <a:stretch>
-                      <a:fillRect/>
-                    </a:stretch>
-                  </pic:blipFill>
-                  <pic:spPr>
-                    <a:xfrm>
-                      <a:off x="0" y="0"/>
-                      <a:ext cx="5943600" cy="1908810"/>
+                    <a:blip r:embed="rId4">
+                      <a:extLst>
+                        <a:ext uri="{28A0092B-C50C-407E-A947-70E740481C1C}">
+                          <a14:useLocalDpi xmlns:a14="http://schemas.microsoft.com/office/drawing/2010/main" val="0"/>
+                        </a:ext>
+                      </a:extLst>
+                    </a:blip>
+                    <a:stretch>
+                      <a:fillRect/>
+                    </a:stretch>
+                  </pic:blipFill>
+                  <pic:spPr>
+                    <a:xfrm>
+                      <a:off x="0" y="0"/>
+                      <a:ext cx="5941939" cy="1908810"/>
                     </a:xfrm>
                     <a:prstGeom prst="rect">
                       <a:avLst/>
@@ -53,9 +59,9 @@
           <w:noProof/>
         </w:rPr>
         <w:drawing>
-          <wp:inline distT="0" distB="0" distL="0" distR="0" wp14:anchorId="190E0164" wp14:editId="49580F34">
-            <wp:extent cx="5943600" cy="1847215"/>
-            <wp:effectExtent l="0" t="0" r="0" b="0"/>
+          <wp:inline distT="0" distB="0" distL="0" distR="0" wp14:anchorId="190E0164" wp14:editId="2977E1EC">
+            <wp:extent cx="5941874" cy="1847215"/>
+            <wp:effectExtent l="0" t="0" r="1905" b="635"/>
             <wp:docPr id="5" name="Picture 5"/>
             <wp:cNvGraphicFramePr>
               <a:graphicFrameLocks xmlns:a="http://schemas.openxmlformats.org/drawingml/2006/main" noChangeAspect="1"/>
@@ -68,15 +74,21 @@
                     <pic:cNvPicPr/>
                   </pic:nvPicPr>
                   <pic:blipFill>
-                    <a:blip r:embed="rId5"/>
-                    <a:stretch>
-                      <a:fillRect/>
-                    </a:stretch>
-                  </pic:blipFill>
-                  <pic:spPr>
-                    <a:xfrm>
-                      <a:off x="0" y="0"/>
-                      <a:ext cx="5943600" cy="1847215"/>
+                    <a:blip r:embed="rId5">
+                      <a:extLst>
+                        <a:ext uri="{28A0092B-C50C-407E-A947-70E740481C1C}">
+                          <a14:useLocalDpi xmlns:a14="http://schemas.microsoft.com/office/drawing/2010/main" val="0"/>
+                        </a:ext>
+                      </a:extLst>
+                    </a:blip>
+                    <a:stretch>
+                      <a:fillRect/>
+                    </a:stretch>
+                  </pic:blipFill>
+                  <pic:spPr>
+                    <a:xfrm>
+                      <a:off x="0" y="0"/>
+                      <a:ext cx="5941874" cy="1847215"/>
                     </a:xfrm>
                     <a:prstGeom prst="rect">
                       <a:avLst/>
@@ -95,9 +107,9 @@
           <w:noProof/>
         </w:rPr>
         <w:drawing>
-          <wp:inline distT="0" distB="0" distL="0" distR="0" wp14:anchorId="524C085E" wp14:editId="49E9ED1E">
-            <wp:extent cx="5943600" cy="1939925"/>
-            <wp:effectExtent l="0" t="0" r="0" b="0"/>
+          <wp:inline distT="0" distB="0" distL="0" distR="0" wp14:anchorId="524C085E" wp14:editId="13799E2F">
+            <wp:extent cx="5942945" cy="1939925"/>
+            <wp:effectExtent l="0" t="0" r="1270" b="3175"/>
             <wp:docPr id="1" name="Picture 1"/>
             <wp:cNvGraphicFramePr>
               <a:graphicFrameLocks xmlns:a="http://schemas.openxmlformats.org/drawingml/2006/main" noChangeAspect="1"/>
@@ -110,15 +122,21 @@
                     <pic:cNvPicPr/>
                   </pic:nvPicPr>
                   <pic:blipFill>
-                    <a:blip r:embed="rId6"/>
-                    <a:stretch>
-                      <a:fillRect/>
-                    </a:stretch>
-                  </pic:blipFill>
-                  <pic:spPr>
-                    <a:xfrm>
-                      <a:off x="0" y="0"/>
-                      <a:ext cx="5943600" cy="1939925"/>
+                    <a:blip r:embed="rId6">
+                      <a:extLst>
+                        <a:ext uri="{28A0092B-C50C-407E-A947-70E740481C1C}">
+                          <a14:useLocalDpi xmlns:a14="http://schemas.microsoft.com/office/drawing/2010/main" val="0"/>
+                        </a:ext>
+                      </a:extLst>
+                    </a:blip>
+                    <a:stretch>
+                      <a:fillRect/>
+                    </a:stretch>
+                  </pic:blipFill>
+                  <pic:spPr>
+                    <a:xfrm>
+                      <a:off x="0" y="0"/>
+                      <a:ext cx="5942945" cy="1939925"/>
                     </a:xfrm>
                     <a:prstGeom prst="rect">
                       <a:avLst/>
@@ -137,30 +155,77 @@
           <w:noProof/>
         </w:rPr>
         <w:drawing>
-          <wp:inline distT="0" distB="0" distL="0" distR="0" wp14:anchorId="2E3A721D" wp14:editId="133890B0">
-            <wp:extent cx="5943600" cy="1868170"/>
+          <wp:inline distT="0" distB="0" distL="0" distR="0" wp14:anchorId="2E3A721D" wp14:editId="0CAFDA5B">
+            <wp:extent cx="5943245" cy="1868170"/>
+            <wp:effectExtent l="0" t="0" r="635" b="0"/>
+            <wp:docPr id="6" name="Picture 6"/>
+            <wp:cNvGraphicFramePr>
+              <a:graphicFrameLocks xmlns:a="http://schemas.openxmlformats.org/drawingml/2006/main" noChangeAspect="1"/>
+            </wp:cNvGraphicFramePr>
+            <a:graphic xmlns:a="http://schemas.openxmlformats.org/drawingml/2006/main">
+              <a:graphicData uri="http://schemas.openxmlformats.org/drawingml/2006/picture">
+                <pic:pic xmlns:pic="http://schemas.openxmlformats.org/drawingml/2006/picture">
+                  <pic:nvPicPr>
+                    <pic:cNvPr id="1" name=""/>
+                    <pic:cNvPicPr/>
+                  </pic:nvPicPr>
+                  <pic:blipFill>
+                    <a:blip r:embed="rId7">
+                      <a:extLst>
+                        <a:ext uri="{28A0092B-C50C-407E-A947-70E740481C1C}">
+                          <a14:useLocalDpi xmlns:a14="http://schemas.microsoft.com/office/drawing/2010/main" val="0"/>
+                        </a:ext>
+                      </a:extLst>
+                    </a:blip>
+                    <a:stretch>
+                      <a:fillRect/>
+                    </a:stretch>
+                  </pic:blipFill>
+                  <pic:spPr>
+                    <a:xfrm>
+                      <a:off x="0" y="0"/>
+                      <a:ext cx="5943245" cy="1868170"/>
+                    </a:xfrm>
+                    <a:prstGeom prst="rect">
+                      <a:avLst/>
+                    </a:prstGeom>
+                  </pic:spPr>
+                </pic:pic>
+              </a:graphicData>
+            </a:graphic>
+          </wp:inline>
+        </w:drawing>
+      </w:r>
+    </w:p>
+    <w:p/>
+    <w:p>
+      <w:r>
+        <w:lastRenderedPageBreak/>
+        <w:drawing>
+          <wp:inline distT="0" distB="0" distL="0" distR="0" wp14:anchorId="03F79FF0" wp14:editId="18D51D4A">
+            <wp:extent cx="5943600" cy="1837055"/>
             <wp:effectExtent l="0" t="0" r="0" b="0"/>
-            <wp:docPr id="6" name="Picture 6"/>
-            <wp:cNvGraphicFramePr>
-              <a:graphicFrameLocks xmlns:a="http://schemas.openxmlformats.org/drawingml/2006/main" noChangeAspect="1"/>
-            </wp:cNvGraphicFramePr>
-            <a:graphic xmlns:a="http://schemas.openxmlformats.org/drawingml/2006/main">
-              <a:graphicData uri="http://schemas.openxmlformats.org/drawingml/2006/picture">
-                <pic:pic xmlns:pic="http://schemas.openxmlformats.org/drawingml/2006/picture">
-                  <pic:nvPicPr>
-                    <pic:cNvPr id="1" name=""/>
-                    <pic:cNvPicPr/>
-                  </pic:nvPicPr>
-                  <pic:blipFill>
-                    <a:blip r:embed="rId7"/>
-                    <a:stretch>
-                      <a:fillRect/>
-                    </a:stretch>
-                  </pic:blipFill>
-                  <pic:spPr>
-                    <a:xfrm>
-                      <a:off x="0" y="0"/>
-                      <a:ext cx="5943600" cy="1868170"/>
+            <wp:docPr id="30" name="Picture 30"/>
+            <wp:cNvGraphicFramePr>
+              <a:graphicFrameLocks xmlns:a="http://schemas.openxmlformats.org/drawingml/2006/main" noChangeAspect="1"/>
+            </wp:cNvGraphicFramePr>
+            <a:graphic xmlns:a="http://schemas.openxmlformats.org/drawingml/2006/main">
+              <a:graphicData uri="http://schemas.openxmlformats.org/drawingml/2006/picture">
+                <pic:pic xmlns:pic="http://schemas.openxmlformats.org/drawingml/2006/picture">
+                  <pic:nvPicPr>
+                    <pic:cNvPr id="1" name=""/>
+                    <pic:cNvPicPr/>
+                  </pic:nvPicPr>
+                  <pic:blipFill>
+                    <a:blip r:embed="rId8"/>
+                    <a:stretch>
+                      <a:fillRect/>
+                    </a:stretch>
+                  </pic:blipFill>
+                  <pic:spPr>
+                    <a:xfrm>
+                      <a:off x="0" y="0"/>
+                      <a:ext cx="5943600" cy="1837055"/>
                     </a:xfrm>
                     <a:prstGeom prst="rect">
                       <a:avLst/>
@@ -174,6 +239,96 @@
       </w:r>
     </w:p>
     <w:p/>
+    <w:p>
+      <w:r>
+        <w:rPr>
+          <w:noProof/>
+        </w:rPr>
+        <w:drawing>
+          <wp:inline distT="0" distB="0" distL="0" distR="0" wp14:anchorId="511269EB" wp14:editId="533D5C8F">
+            <wp:extent cx="5941625" cy="1918970"/>
+            <wp:effectExtent l="0" t="0" r="2540" b="5080"/>
+            <wp:docPr id="8" name="Picture 8"/>
+            <wp:cNvGraphicFramePr>
+              <a:graphicFrameLocks xmlns:a="http://schemas.openxmlformats.org/drawingml/2006/main" noChangeAspect="1"/>
+            </wp:cNvGraphicFramePr>
+            <a:graphic xmlns:a="http://schemas.openxmlformats.org/drawingml/2006/main">
+              <a:graphicData uri="http://schemas.openxmlformats.org/drawingml/2006/picture">
+                <pic:pic xmlns:pic="http://schemas.openxmlformats.org/drawingml/2006/picture">
+                  <pic:nvPicPr>
+                    <pic:cNvPr id="1" name=""/>
+                    <pic:cNvPicPr/>
+                  </pic:nvPicPr>
+                  <pic:blipFill>
+                    <a:blip r:embed="rId9">
+                      <a:extLst>
+                        <a:ext uri="{28A0092B-C50C-407E-A947-70E740481C1C}">
+                          <a14:useLocalDpi xmlns:a14="http://schemas.microsoft.com/office/drawing/2010/main" val="0"/>
+                        </a:ext>
+                      </a:extLst>
+                    </a:blip>
+                    <a:stretch>
+                      <a:fillRect/>
+                    </a:stretch>
+                  </pic:blipFill>
+                  <pic:spPr>
+                    <a:xfrm>
+                      <a:off x="0" y="0"/>
+                      <a:ext cx="5941625" cy="1918970"/>
+                    </a:xfrm>
+                    <a:prstGeom prst="rect">
+                      <a:avLst/>
+                    </a:prstGeom>
+                  </pic:spPr>
+                </pic:pic>
+              </a:graphicData>
+            </a:graphic>
+          </wp:inline>
+        </w:drawing>
+      </w:r>
+    </w:p>
+    <w:p>
+      <w:r>
+        <w:rPr>
+          <w:noProof/>
+        </w:rPr>
+        <w:drawing>
+          <wp:inline distT="0" distB="0" distL="0" distR="0" wp14:anchorId="34D0DE5E" wp14:editId="4BEF85BA">
+            <wp:extent cx="5943600" cy="1888490"/>
+            <wp:effectExtent l="0" t="0" r="0" b="0"/>
+            <wp:docPr id="9" name="Picture 9"/>
+            <wp:cNvGraphicFramePr>
+              <a:graphicFrameLocks xmlns:a="http://schemas.openxmlformats.org/drawingml/2006/main" noChangeAspect="1"/>
+            </wp:cNvGraphicFramePr>
+            <a:graphic xmlns:a="http://schemas.openxmlformats.org/drawingml/2006/main">
+              <a:graphicData uri="http://schemas.openxmlformats.org/drawingml/2006/picture">
+                <pic:pic xmlns:pic="http://schemas.openxmlformats.org/drawingml/2006/picture">
+                  <pic:nvPicPr>
+                    <pic:cNvPr id="1" name=""/>
+                    <pic:cNvPicPr/>
+                  </pic:nvPicPr>
+                  <pic:blipFill>
+                    <a:blip r:embed="rId10"/>
+                    <a:stretch>
+                      <a:fillRect/>
+                    </a:stretch>
+                  </pic:blipFill>
+                  <pic:spPr>
+                    <a:xfrm>
+                      <a:off x="0" y="0"/>
+                      <a:ext cx="5943600" cy="1888490"/>
+                    </a:xfrm>
+                    <a:prstGeom prst="rect">
+                      <a:avLst/>
+                    </a:prstGeom>
+                  </pic:spPr>
+                </pic:pic>
+              </a:graphicData>
+            </a:graphic>
+          </wp:inline>
+        </w:drawing>
+      </w:r>
+    </w:p>
     <w:p>
       <w:r>
         <w:rPr>
@@ -181,179 +336,57 @@
         </w:rPr>
         <w:lastRenderedPageBreak/>
         <w:drawing>
-          <wp:inline distT="0" distB="0" distL="0" distR="0" wp14:anchorId="7C1374B8" wp14:editId="1171AD4F">
-            <wp:extent cx="5943600" cy="1837055"/>
-            <wp:effectExtent l="0" t="0" r="0" b="0"/>
-            <wp:docPr id="7" name="Picture 7"/>
-            <wp:cNvGraphicFramePr>
-              <a:graphicFrameLocks xmlns:a="http://schemas.openxmlformats.org/drawingml/2006/main" noChangeAspect="1"/>
-            </wp:cNvGraphicFramePr>
-            <a:graphic xmlns:a="http://schemas.openxmlformats.org/drawingml/2006/main">
-              <a:graphicData uri="http://schemas.openxmlformats.org/drawingml/2006/picture">
-                <pic:pic xmlns:pic="http://schemas.openxmlformats.org/drawingml/2006/picture">
-                  <pic:nvPicPr>
-                    <pic:cNvPr id="1" name=""/>
-                    <pic:cNvPicPr/>
-                  </pic:nvPicPr>
-                  <pic:blipFill>
-                    <a:blip r:embed="rId8"/>
-                    <a:stretch>
-                      <a:fillRect/>
-                    </a:stretch>
-                  </pic:blipFill>
-                  <pic:spPr>
-                    <a:xfrm>
-                      <a:off x="0" y="0"/>
-                      <a:ext cx="5943600" cy="1837055"/>
-                    </a:xfrm>
-                    <a:prstGeom prst="rect">
-                      <a:avLst/>
-                    </a:prstGeom>
-                  </pic:spPr>
-                </pic:pic>
-              </a:graphicData>
-            </a:graphic>
-          </wp:inline>
-        </w:drawing>
-      </w:r>
-    </w:p>
-    <w:p/>
+          <wp:inline distT="0" distB="0" distL="0" distR="0" wp14:anchorId="3EEA18A5" wp14:editId="794D9ED7">
+            <wp:extent cx="5942205" cy="1837055"/>
+            <wp:effectExtent l="0" t="0" r="1905" b="0"/>
+            <wp:docPr id="19" name="Picture 19"/>
+            <wp:cNvGraphicFramePr>
+              <a:graphicFrameLocks xmlns:a="http://schemas.openxmlformats.org/drawingml/2006/main" noChangeAspect="1"/>
+            </wp:cNvGraphicFramePr>
+            <a:graphic xmlns:a="http://schemas.openxmlformats.org/drawingml/2006/main">
+              <a:graphicData uri="http://schemas.openxmlformats.org/drawingml/2006/picture">
+                <pic:pic xmlns:pic="http://schemas.openxmlformats.org/drawingml/2006/picture">
+                  <pic:nvPicPr>
+                    <pic:cNvPr id="1" name=""/>
+                    <pic:cNvPicPr/>
+                  </pic:nvPicPr>
+                  <pic:blipFill>
+                    <a:blip r:embed="rId11">
+                      <a:extLst>
+                        <a:ext uri="{28A0092B-C50C-407E-A947-70E740481C1C}">
+                          <a14:useLocalDpi xmlns:a14="http://schemas.microsoft.com/office/drawing/2010/main" val="0"/>
+                        </a:ext>
+                      </a:extLst>
+                    </a:blip>
+                    <a:stretch>
+                      <a:fillRect/>
+                    </a:stretch>
+                  </pic:blipFill>
+                  <pic:spPr>
+                    <a:xfrm>
+                      <a:off x="0" y="0"/>
+                      <a:ext cx="5942205" cy="1837055"/>
+                    </a:xfrm>
+                    <a:prstGeom prst="rect">
+                      <a:avLst/>
+                    </a:prstGeom>
+                  </pic:spPr>
+                </pic:pic>
+              </a:graphicData>
+            </a:graphic>
+          </wp:inline>
+        </w:drawing>
+      </w:r>
+    </w:p>
     <w:p>
       <w:r>
         <w:rPr>
           <w:noProof/>
         </w:rPr>
         <w:drawing>
-          <wp:inline distT="0" distB="0" distL="0" distR="0" wp14:anchorId="511269EB" wp14:editId="4A763B61">
-            <wp:extent cx="5943600" cy="1918970"/>
-            <wp:effectExtent l="0" t="0" r="0" b="0"/>
-            <wp:docPr id="8" name="Picture 8"/>
-            <wp:cNvGraphicFramePr>
-              <a:graphicFrameLocks xmlns:a="http://schemas.openxmlformats.org/drawingml/2006/main" noChangeAspect="1"/>
-            </wp:cNvGraphicFramePr>
-            <a:graphic xmlns:a="http://schemas.openxmlformats.org/drawingml/2006/main">
-              <a:graphicData uri="http://schemas.openxmlformats.org/drawingml/2006/picture">
-                <pic:pic xmlns:pic="http://schemas.openxmlformats.org/drawingml/2006/picture">
-                  <pic:nvPicPr>
-                    <pic:cNvPr id="1" name=""/>
-                    <pic:cNvPicPr/>
-                  </pic:nvPicPr>
-                  <pic:blipFill>
-                    <a:blip r:embed="rId9"/>
-                    <a:stretch>
-                      <a:fillRect/>
-                    </a:stretch>
-                  </pic:blipFill>
-                  <pic:spPr>
-                    <a:xfrm>
-                      <a:off x="0" y="0"/>
-                      <a:ext cx="5943600" cy="1918970"/>
-                    </a:xfrm>
-                    <a:prstGeom prst="rect">
-                      <a:avLst/>
-                    </a:prstGeom>
-                  </pic:spPr>
-                </pic:pic>
-              </a:graphicData>
-            </a:graphic>
-          </wp:inline>
-        </w:drawing>
-      </w:r>
-    </w:p>
-    <w:p>
-      <w:r>
-        <w:rPr>
-          <w:noProof/>
-        </w:rPr>
-        <w:drawing>
-          <wp:inline distT="0" distB="0" distL="0" distR="0" wp14:anchorId="34D0DE5E" wp14:editId="4BEF85BA">
-            <wp:extent cx="5943600" cy="1888490"/>
-            <wp:effectExtent l="0" t="0" r="0" b="0"/>
-            <wp:docPr id="9" name="Picture 9"/>
-            <wp:cNvGraphicFramePr>
-              <a:graphicFrameLocks xmlns:a="http://schemas.openxmlformats.org/drawingml/2006/main" noChangeAspect="1"/>
-            </wp:cNvGraphicFramePr>
-            <a:graphic xmlns:a="http://schemas.openxmlformats.org/drawingml/2006/main">
-              <a:graphicData uri="http://schemas.openxmlformats.org/drawingml/2006/picture">
-                <pic:pic xmlns:pic="http://schemas.openxmlformats.org/drawingml/2006/picture">
-                  <pic:nvPicPr>
-                    <pic:cNvPr id="1" name=""/>
-                    <pic:cNvPicPr/>
-                  </pic:nvPicPr>
-                  <pic:blipFill>
-                    <a:blip r:embed="rId10"/>
-                    <a:stretch>
-                      <a:fillRect/>
-                    </a:stretch>
-                  </pic:blipFill>
-                  <pic:spPr>
-                    <a:xfrm>
-                      <a:off x="0" y="0"/>
-                      <a:ext cx="5943600" cy="1888490"/>
-                    </a:xfrm>
-                    <a:prstGeom prst="rect">
-                      <a:avLst/>
-                    </a:prstGeom>
-                  </pic:spPr>
-                </pic:pic>
-              </a:graphicData>
-            </a:graphic>
-          </wp:inline>
-        </w:drawing>
-      </w:r>
-    </w:p>
-    <w:p>
-      <w:r>
-        <w:rPr>
-          <w:noProof/>
-        </w:rPr>
-        <w:lastRenderedPageBreak/>
-        <w:drawing>
-          <wp:inline distT="0" distB="0" distL="0" distR="0" wp14:anchorId="3EEA18A5" wp14:editId="35C0573F">
-            <wp:extent cx="5943600" cy="1837055"/>
-            <wp:effectExtent l="0" t="0" r="0" b="0"/>
-            <wp:docPr id="19" name="Picture 19"/>
-            <wp:cNvGraphicFramePr>
-              <a:graphicFrameLocks xmlns:a="http://schemas.openxmlformats.org/drawingml/2006/main" noChangeAspect="1"/>
-            </wp:cNvGraphicFramePr>
-            <a:graphic xmlns:a="http://schemas.openxmlformats.org/drawingml/2006/main">
-              <a:graphicData uri="http://schemas.openxmlformats.org/drawingml/2006/picture">
-                <pic:pic xmlns:pic="http://schemas.openxmlformats.org/drawingml/2006/picture">
-                  <pic:nvPicPr>
-                    <pic:cNvPr id="1" name=""/>
-                    <pic:cNvPicPr/>
-                  </pic:nvPicPr>
-                  <pic:blipFill>
-                    <a:blip r:embed="rId11"/>
-                    <a:stretch>
-                      <a:fillRect/>
-                    </a:stretch>
-                  </pic:blipFill>
-                  <pic:spPr>
-                    <a:xfrm>
-                      <a:off x="0" y="0"/>
-                      <a:ext cx="5943600" cy="1837055"/>
-                    </a:xfrm>
-                    <a:prstGeom prst="rect">
-                      <a:avLst/>
-                    </a:prstGeom>
-                  </pic:spPr>
-                </pic:pic>
-              </a:graphicData>
-            </a:graphic>
-          </wp:inline>
-        </w:drawing>
-      </w:r>
-    </w:p>
-    <w:p>
-      <w:r>
-        <w:rPr>
-          <w:noProof/>
-        </w:rPr>
-        <w:drawing>
-          <wp:inline distT="0" distB="0" distL="0" distR="0" wp14:anchorId="2EDFD58B" wp14:editId="5C0FFE2D">
-            <wp:extent cx="5943600" cy="2011680"/>
-            <wp:effectExtent l="0" t="0" r="0" b="7620"/>
+          <wp:inline distT="0" distB="0" distL="0" distR="0" wp14:anchorId="2EDFD58B" wp14:editId="17D5C2FE">
+            <wp:extent cx="5942666" cy="2011680"/>
+            <wp:effectExtent l="0" t="0" r="1270" b="7620"/>
             <wp:docPr id="18" name="Picture 18"/>
             <wp:cNvGraphicFramePr>
               <a:graphicFrameLocks xmlns:a="http://schemas.openxmlformats.org/drawingml/2006/main" noChangeAspect="1"/>
@@ -366,15 +399,21 @@
                     <pic:cNvPicPr/>
                   </pic:nvPicPr>
                   <pic:blipFill>
-                    <a:blip r:embed="rId12"/>
-                    <a:stretch>
-                      <a:fillRect/>
-                    </a:stretch>
-                  </pic:blipFill>
-                  <pic:spPr>
-                    <a:xfrm>
-                      <a:off x="0" y="0"/>
-                      <a:ext cx="5943600" cy="2011680"/>
+                    <a:blip r:embed="rId12">
+                      <a:extLst>
+                        <a:ext uri="{28A0092B-C50C-407E-A947-70E740481C1C}">
+                          <a14:useLocalDpi xmlns:a14="http://schemas.microsoft.com/office/drawing/2010/main" val="0"/>
+                        </a:ext>
+                      </a:extLst>
+                    </a:blip>
+                    <a:stretch>
+                      <a:fillRect/>
+                    </a:stretch>
+                  </pic:blipFill>
+                  <pic:spPr>
+                    <a:xfrm>
+                      <a:off x="0" y="0"/>
+                      <a:ext cx="5942666" cy="2011680"/>
                     </a:xfrm>
                     <a:prstGeom prst="rect">
                       <a:avLst/>
@@ -431,6 +470,44 @@
     </w:p>
     <w:p>
       <w:r>
+        <w:lastRenderedPageBreak/>
+        <w:drawing>
+          <wp:inline distT="0" distB="0" distL="0" distR="0" wp14:anchorId="54DACCF2" wp14:editId="763EF09B">
+            <wp:extent cx="5943600" cy="1847215"/>
+            <wp:effectExtent l="0" t="0" r="0" b="635"/>
+            <wp:docPr id="29" name="Picture 29"/>
+            <wp:cNvGraphicFramePr>
+              <a:graphicFrameLocks xmlns:a="http://schemas.openxmlformats.org/drawingml/2006/main" noChangeAspect="1"/>
+            </wp:cNvGraphicFramePr>
+            <a:graphic xmlns:a="http://schemas.openxmlformats.org/drawingml/2006/main">
+              <a:graphicData uri="http://schemas.openxmlformats.org/drawingml/2006/picture">
+                <pic:pic xmlns:pic="http://schemas.openxmlformats.org/drawingml/2006/picture">
+                  <pic:nvPicPr>
+                    <pic:cNvPr id="1" name=""/>
+                    <pic:cNvPicPr/>
+                  </pic:nvPicPr>
+                  <pic:blipFill>
+                    <a:blip r:embed="rId14"/>
+                    <a:stretch>
+                      <a:fillRect/>
+                    </a:stretch>
+                  </pic:blipFill>
+                  <pic:spPr>
+                    <a:xfrm>
+                      <a:off x="0" y="0"/>
+                      <a:ext cx="5943600" cy="1847215"/>
+                    </a:xfrm>
+                    <a:prstGeom prst="rect">
+                      <a:avLst/>
+                    </a:prstGeom>
+                  </pic:spPr>
+                </pic:pic>
+              </a:graphicData>
+            </a:graphic>
+          </wp:inline>
+        </w:drawing>
+      </w:r>
+      <w:r>
         <w:drawing>
           <wp:inline distT="0" distB="0" distL="0" distR="0" wp14:anchorId="3E457C25" wp14:editId="3332DF5A">
             <wp:extent cx="5943600" cy="1847215"/>
@@ -447,7 +524,7 @@
                     <pic:cNvPicPr/>
                   </pic:nvPicPr>
                   <pic:blipFill>
-                    <a:blip r:embed="rId14"/>
+                    <a:blip r:embed="rId15"/>
                     <a:stretch>
                       <a:fillRect/>
                     </a:stretch>
@@ -473,7 +550,6 @@
         <w:rPr>
           <w:noProof/>
         </w:rPr>
-        <w:lastRenderedPageBreak/>
         <w:drawing>
           <wp:inline distT="0" distB="0" distL="0" distR="0" wp14:anchorId="6716F9D8" wp14:editId="777BC67B">
             <wp:extent cx="5943600" cy="1970405"/>
@@ -490,7 +566,7 @@
                     <pic:cNvPicPr/>
                   </pic:nvPicPr>
                   <pic:blipFill>
-                    <a:blip r:embed="rId15"/>
+                    <a:blip r:embed="rId16"/>
                     <a:stretch>
                       <a:fillRect/>
                     </a:stretch>
@@ -518,9 +594,9 @@
           <w:noProof/>
         </w:rPr>
         <w:drawing>
-          <wp:inline distT="0" distB="0" distL="0" distR="0" wp14:anchorId="627A55EA" wp14:editId="0A3EEE51">
-            <wp:extent cx="5943600" cy="1868170"/>
-            <wp:effectExtent l="0" t="0" r="0" b="0"/>
+          <wp:inline distT="0" distB="0" distL="0" distR="0" wp14:anchorId="627A55EA" wp14:editId="597A85F7">
+            <wp:extent cx="5943245" cy="1868170"/>
+            <wp:effectExtent l="0" t="0" r="635" b="0"/>
             <wp:docPr id="12" name="Picture 12"/>
             <wp:cNvGraphicFramePr>
               <a:graphicFrameLocks xmlns:a="http://schemas.openxmlformats.org/drawingml/2006/main" noChangeAspect="1"/>
@@ -533,15 +609,21 @@
                     <pic:cNvPicPr/>
                   </pic:nvPicPr>
                   <pic:blipFill>
-                    <a:blip r:embed="rId16"/>
-                    <a:stretch>
-                      <a:fillRect/>
-                    </a:stretch>
-                  </pic:blipFill>
-                  <pic:spPr>
-                    <a:xfrm>
-                      <a:off x="0" y="0"/>
-                      <a:ext cx="5943600" cy="1868170"/>
+                    <a:blip r:embed="rId17">
+                      <a:extLst>
+                        <a:ext uri="{28A0092B-C50C-407E-A947-70E740481C1C}">
+                          <a14:useLocalDpi xmlns:a14="http://schemas.microsoft.com/office/drawing/2010/main" val="0"/>
+                        </a:ext>
+                      </a:extLst>
+                    </a:blip>
+                    <a:stretch>
+                      <a:fillRect/>
+                    </a:stretch>
+                  </pic:blipFill>
+                  <pic:spPr>
+                    <a:xfrm>
+                      <a:off x="0" y="0"/>
+                      <a:ext cx="5943245" cy="1868170"/>
                     </a:xfrm>
                     <a:prstGeom prst="rect">
                       <a:avLst/>
@@ -561,9 +643,9 @@
           <w:noProof/>
         </w:rPr>
         <w:drawing>
-          <wp:inline distT="0" distB="0" distL="0" distR="0" wp14:anchorId="2B495A04" wp14:editId="380F14F5">
-            <wp:extent cx="5943600" cy="1888490"/>
-            <wp:effectExtent l="0" t="0" r="0" b="0"/>
+          <wp:inline distT="0" distB="0" distL="0" distR="0" wp14:anchorId="2B495A04" wp14:editId="715015F5">
+            <wp:extent cx="5942585" cy="1888490"/>
+            <wp:effectExtent l="0" t="0" r="1270" b="0"/>
             <wp:docPr id="13" name="Picture 13"/>
             <wp:cNvGraphicFramePr>
               <a:graphicFrameLocks xmlns:a="http://schemas.openxmlformats.org/drawingml/2006/main" noChangeAspect="1"/>
@@ -574,52 +656,6 @@
                   <pic:nvPicPr>
                     <pic:cNvPr id="1" name=""/>
                     <pic:cNvPicPr/>
-                  </pic:nvPicPr>
-                  <pic:blipFill>
-                    <a:blip r:embed="rId17"/>
-                    <a:stretch>
-                      <a:fillRect/>
-                    </a:stretch>
-                  </pic:blipFill>
-                  <pic:spPr>
-                    <a:xfrm>
-                      <a:off x="0" y="0"/>
-                      <a:ext cx="5943600" cy="1888490"/>
-                    </a:xfrm>
-                    <a:prstGeom prst="rect">
-                      <a:avLst/>
-                    </a:prstGeom>
-                  </pic:spPr>
-                </pic:pic>
-              </a:graphicData>
-            </a:graphic>
-          </wp:inline>
-        </w:drawing>
-      </w:r>
-    </w:p>
-    <w:p/>
-    <w:p>
-      <w:r>
-        <w:rPr>
-          <w:noProof/>
-        </w:rPr>
-        <w:lastRenderedPageBreak/>
-        <w:drawing>
-          <wp:inline distT="0" distB="0" distL="0" distR="0" wp14:anchorId="35A3DC1D" wp14:editId="6A400798">
-            <wp:extent cx="5944235" cy="1896110"/>
-            <wp:effectExtent l="0" t="0" r="0" b="8890"/>
-            <wp:docPr id="14" name="Picture 14"/>
-            <wp:cNvGraphicFramePr>
-              <a:graphicFrameLocks xmlns:a="http://schemas.openxmlformats.org/drawingml/2006/main" noChangeAspect="1"/>
-            </wp:cNvGraphicFramePr>
-            <a:graphic xmlns:a="http://schemas.openxmlformats.org/drawingml/2006/main">
-              <a:graphicData uri="http://schemas.openxmlformats.org/drawingml/2006/picture">
-                <pic:pic xmlns:pic="http://schemas.openxmlformats.org/drawingml/2006/picture">
-                  <pic:nvPicPr>
-                    <pic:cNvPr id="0" name="Picture 2"/>
-                    <pic:cNvPicPr>
-                      <a:picLocks noChangeAspect="1" noChangeArrowheads="1"/>
-                    </pic:cNvPicPr>
                   </pic:nvPicPr>
                   <pic:blipFill>
                     <a:blip r:embed="rId18">
@@ -629,133 +665,360 @@
                         </a:ext>
                       </a:extLst>
                     </a:blip>
-                    <a:srcRect/>
-                    <a:stretch>
-                      <a:fillRect/>
-                    </a:stretch>
-                  </pic:blipFill>
-                  <pic:spPr bwMode="auto">
-                    <a:xfrm>
-                      <a:off x="0" y="0"/>
-                      <a:ext cx="5944235" cy="1896110"/>
-                    </a:xfrm>
-                    <a:prstGeom prst="rect">
-                      <a:avLst/>
-                    </a:prstGeom>
-                    <a:noFill/>
-                  </pic:spPr>
-                </pic:pic>
-              </a:graphicData>
-            </a:graphic>
-          </wp:inline>
-        </w:drawing>
-      </w:r>
-    </w:p>
+                    <a:stretch>
+                      <a:fillRect/>
+                    </a:stretch>
+                  </pic:blipFill>
+                  <pic:spPr>
+                    <a:xfrm>
+                      <a:off x="0" y="0"/>
+                      <a:ext cx="5942585" cy="1888490"/>
+                    </a:xfrm>
+                    <a:prstGeom prst="rect">
+                      <a:avLst/>
+                    </a:prstGeom>
+                  </pic:spPr>
+                </pic:pic>
+              </a:graphicData>
+            </a:graphic>
+          </wp:inline>
+        </w:drawing>
+      </w:r>
+    </w:p>
+    <w:p/>
     <w:p>
       <w:r>
         <w:rPr>
           <w:noProof/>
         </w:rPr>
         <w:drawing>
-          <wp:inline distT="0" distB="0" distL="0" distR="0" wp14:anchorId="357041DD" wp14:editId="2E9B877D">
-            <wp:extent cx="5943600" cy="1847215"/>
-            <wp:effectExtent l="0" t="0" r="0" b="635"/>
-            <wp:docPr id="16" name="Picture 16"/>
-            <wp:cNvGraphicFramePr>
-              <a:graphicFrameLocks xmlns:a="http://schemas.openxmlformats.org/drawingml/2006/main" noChangeAspect="1"/>
-            </wp:cNvGraphicFramePr>
-            <a:graphic xmlns:a="http://schemas.openxmlformats.org/drawingml/2006/main">
-              <a:graphicData uri="http://schemas.openxmlformats.org/drawingml/2006/picture">
-                <pic:pic xmlns:pic="http://schemas.openxmlformats.org/drawingml/2006/picture">
-                  <pic:nvPicPr>
-                    <pic:cNvPr id="1" name=""/>
-                    <pic:cNvPicPr/>
-                  </pic:nvPicPr>
-                  <pic:blipFill>
-                    <a:blip r:embed="rId19"/>
-                    <a:stretch>
-                      <a:fillRect/>
-                    </a:stretch>
-                  </pic:blipFill>
-                  <pic:spPr>
-                    <a:xfrm>
-                      <a:off x="0" y="0"/>
-                      <a:ext cx="5943600" cy="1847215"/>
-                    </a:xfrm>
-                    <a:prstGeom prst="rect">
-                      <a:avLst/>
-                    </a:prstGeom>
-                  </pic:spPr>
-                </pic:pic>
-              </a:graphicData>
-            </a:graphic>
-          </wp:inline>
-        </w:drawing>
-      </w:r>
+          <wp:inline distT="0" distB="0" distL="0" distR="0" wp14:anchorId="35A3DC1D" wp14:editId="2E4B9A9E">
+            <wp:extent cx="5934311" cy="1896110"/>
+            <wp:effectExtent l="0" t="0" r="9525" b="8890"/>
+            <wp:docPr id="14" name="Picture 14"/>
+            <wp:cNvGraphicFramePr>
+              <a:graphicFrameLocks xmlns:a="http://schemas.openxmlformats.org/drawingml/2006/main" noChangeAspect="1"/>
+            </wp:cNvGraphicFramePr>
+            <a:graphic xmlns:a="http://schemas.openxmlformats.org/drawingml/2006/main">
+              <a:graphicData uri="http://schemas.openxmlformats.org/drawingml/2006/picture">
+                <pic:pic xmlns:pic="http://schemas.openxmlformats.org/drawingml/2006/picture">
+                  <pic:nvPicPr>
+                    <pic:cNvPr id="0" name="Picture 2"/>
+                    <pic:cNvPicPr>
+                      <a:picLocks noChangeAspect="1" noChangeArrowheads="1"/>
+                    </pic:cNvPicPr>
+                  </pic:nvPicPr>
+                  <pic:blipFill>
+                    <a:blip r:embed="rId19">
+                      <a:extLst>
+                        <a:ext uri="{28A0092B-C50C-407E-A947-70E740481C1C}">
+                          <a14:useLocalDpi xmlns:a14="http://schemas.microsoft.com/office/drawing/2010/main" val="0"/>
+                        </a:ext>
+                      </a:extLst>
+                    </a:blip>
+                    <a:stretch>
+                      <a:fillRect/>
+                    </a:stretch>
+                  </pic:blipFill>
+                  <pic:spPr bwMode="auto">
+                    <a:xfrm>
+                      <a:off x="0" y="0"/>
+                      <a:ext cx="5934311" cy="1896110"/>
+                    </a:xfrm>
+                    <a:prstGeom prst="rect">
+                      <a:avLst/>
+                    </a:prstGeom>
+                    <a:noFill/>
+                  </pic:spPr>
+                </pic:pic>
+              </a:graphicData>
+            </a:graphic>
+          </wp:inline>
+        </w:drawing>
+      </w:r>
+    </w:p>
+    <w:p>
       <w:r>
         <w:rPr>
           <w:noProof/>
         </w:rPr>
-        <w:drawing>
-          <wp:inline distT="0" distB="0" distL="0" distR="0" wp14:anchorId="1FA995D6" wp14:editId="47E5FAE6">
-            <wp:extent cx="5943600" cy="1991360"/>
-            <wp:effectExtent l="0" t="0" r="0" b="8890"/>
-            <wp:docPr id="15" name="Picture 15"/>
-            <wp:cNvGraphicFramePr>
-              <a:graphicFrameLocks xmlns:a="http://schemas.openxmlformats.org/drawingml/2006/main" noChangeAspect="1"/>
-            </wp:cNvGraphicFramePr>
-            <a:graphic xmlns:a="http://schemas.openxmlformats.org/drawingml/2006/main">
-              <a:graphicData uri="http://schemas.openxmlformats.org/drawingml/2006/picture">
-                <pic:pic xmlns:pic="http://schemas.openxmlformats.org/drawingml/2006/picture">
-                  <pic:nvPicPr>
-                    <pic:cNvPr id="1" name=""/>
-                    <pic:cNvPicPr/>
-                  </pic:nvPicPr>
-                  <pic:blipFill>
-                    <a:blip r:embed="rId20"/>
-                    <a:stretch>
-                      <a:fillRect/>
-                    </a:stretch>
-                  </pic:blipFill>
-                  <pic:spPr>
-                    <a:xfrm>
-                      <a:off x="0" y="0"/>
-                      <a:ext cx="5943600" cy="1991360"/>
-                    </a:xfrm>
-                    <a:prstGeom prst="rect">
-                      <a:avLst/>
-                    </a:prstGeom>
-                  </pic:spPr>
-                </pic:pic>
-              </a:graphicData>
-            </a:graphic>
-          </wp:inline>
-        </w:drawing>
-      </w:r>
-    </w:p>
-    <w:p/>
-    <w:p>
+        <w:lastRenderedPageBreak/>
+        <w:drawing>
+          <wp:inline distT="0" distB="0" distL="0" distR="0" wp14:anchorId="357041DD" wp14:editId="61CC596B">
+            <wp:extent cx="5941874" cy="1847215"/>
+            <wp:effectExtent l="0" t="0" r="1905" b="635"/>
+            <wp:docPr id="16" name="Picture 16"/>
+            <wp:cNvGraphicFramePr>
+              <a:graphicFrameLocks xmlns:a="http://schemas.openxmlformats.org/drawingml/2006/main" noChangeAspect="1"/>
+            </wp:cNvGraphicFramePr>
+            <a:graphic xmlns:a="http://schemas.openxmlformats.org/drawingml/2006/main">
+              <a:graphicData uri="http://schemas.openxmlformats.org/drawingml/2006/picture">
+                <pic:pic xmlns:pic="http://schemas.openxmlformats.org/drawingml/2006/picture">
+                  <pic:nvPicPr>
+                    <pic:cNvPr id="1" name=""/>
+                    <pic:cNvPicPr/>
+                  </pic:nvPicPr>
+                  <pic:blipFill>
+                    <a:blip r:embed="rId20">
+                      <a:extLst>
+                        <a:ext uri="{28A0092B-C50C-407E-A947-70E740481C1C}">
+                          <a14:useLocalDpi xmlns:a14="http://schemas.microsoft.com/office/drawing/2010/main" val="0"/>
+                        </a:ext>
+                      </a:extLst>
+                    </a:blip>
+                    <a:stretch>
+                      <a:fillRect/>
+                    </a:stretch>
+                  </pic:blipFill>
+                  <pic:spPr>
+                    <a:xfrm>
+                      <a:off x="0" y="0"/>
+                      <a:ext cx="5941874" cy="1847215"/>
+                    </a:xfrm>
+                    <a:prstGeom prst="rect">
+                      <a:avLst/>
+                    </a:prstGeom>
+                  </pic:spPr>
+                </pic:pic>
+              </a:graphicData>
+            </a:graphic>
+          </wp:inline>
+        </w:drawing>
+      </w:r>
       <w:r>
         <w:rPr>
           <w:noProof/>
         </w:rPr>
         <w:drawing>
-          <wp:inline distT="0" distB="0" distL="0" distR="0" wp14:anchorId="5CD72052" wp14:editId="43FFD0AA">
+          <wp:inline distT="0" distB="0" distL="0" distR="0" wp14:anchorId="1FA995D6" wp14:editId="651926A5">
+            <wp:extent cx="5943286" cy="1991360"/>
+            <wp:effectExtent l="0" t="0" r="635" b="8890"/>
+            <wp:docPr id="15" name="Picture 15"/>
+            <wp:cNvGraphicFramePr>
+              <a:graphicFrameLocks xmlns:a="http://schemas.openxmlformats.org/drawingml/2006/main" noChangeAspect="1"/>
+            </wp:cNvGraphicFramePr>
+            <a:graphic xmlns:a="http://schemas.openxmlformats.org/drawingml/2006/main">
+              <a:graphicData uri="http://schemas.openxmlformats.org/drawingml/2006/picture">
+                <pic:pic xmlns:pic="http://schemas.openxmlformats.org/drawingml/2006/picture">
+                  <pic:nvPicPr>
+                    <pic:cNvPr id="1" name=""/>
+                    <pic:cNvPicPr/>
+                  </pic:nvPicPr>
+                  <pic:blipFill>
+                    <a:blip r:embed="rId21">
+                      <a:extLst>
+                        <a:ext uri="{28A0092B-C50C-407E-A947-70E740481C1C}">
+                          <a14:useLocalDpi xmlns:a14="http://schemas.microsoft.com/office/drawing/2010/main" val="0"/>
+                        </a:ext>
+                      </a:extLst>
+                    </a:blip>
+                    <a:stretch>
+                      <a:fillRect/>
+                    </a:stretch>
+                  </pic:blipFill>
+                  <pic:spPr>
+                    <a:xfrm>
+                      <a:off x="0" y="0"/>
+                      <a:ext cx="5943286" cy="1991360"/>
+                    </a:xfrm>
+                    <a:prstGeom prst="rect">
+                      <a:avLst/>
+                    </a:prstGeom>
+                  </pic:spPr>
+                </pic:pic>
+              </a:graphicData>
+            </a:graphic>
+          </wp:inline>
+        </w:drawing>
+      </w:r>
+    </w:p>
+    <w:p/>
+    <w:p>
+      <w:bookmarkStart w:id="0" w:name="_GoBack"/>
+      <w:r>
+        <w:rPr>
+          <w:noProof/>
+        </w:rPr>
+        <w:drawing>
+          <wp:inline distT="0" distB="0" distL="0" distR="0" wp14:anchorId="5CD72052" wp14:editId="6549B178">
+            <wp:extent cx="5943223" cy="1806575"/>
+            <wp:effectExtent l="0" t="0" r="635" b="3175"/>
+            <wp:docPr id="17" name="Picture 17"/>
+            <wp:cNvGraphicFramePr>
+              <a:graphicFrameLocks xmlns:a="http://schemas.openxmlformats.org/drawingml/2006/main" noChangeAspect="1"/>
+            </wp:cNvGraphicFramePr>
+            <a:graphic xmlns:a="http://schemas.openxmlformats.org/drawingml/2006/main">
+              <a:graphicData uri="http://schemas.openxmlformats.org/drawingml/2006/picture">
+                <pic:pic xmlns:pic="http://schemas.openxmlformats.org/drawingml/2006/picture">
+                  <pic:nvPicPr>
+                    <pic:cNvPr id="1" name=""/>
+                    <pic:cNvPicPr/>
+                  </pic:nvPicPr>
+                  <pic:blipFill>
+                    <a:blip r:embed="rId22">
+                      <a:extLst>
+                        <a:ext uri="{28A0092B-C50C-407E-A947-70E740481C1C}">
+                          <a14:useLocalDpi xmlns:a14="http://schemas.microsoft.com/office/drawing/2010/main" val="0"/>
+                        </a:ext>
+                      </a:extLst>
+                    </a:blip>
+                    <a:stretch>
+                      <a:fillRect/>
+                    </a:stretch>
+                  </pic:blipFill>
+                  <pic:spPr>
+                    <a:xfrm>
+                      <a:off x="0" y="0"/>
+                      <a:ext cx="5943223" cy="1806575"/>
+                    </a:xfrm>
+                    <a:prstGeom prst="rect">
+                      <a:avLst/>
+                    </a:prstGeom>
+                  </pic:spPr>
+                </pic:pic>
+              </a:graphicData>
+            </a:graphic>
+          </wp:inline>
+        </w:drawing>
+      </w:r>
+      <w:bookmarkEnd w:id="0"/>
+    </w:p>
+    <w:p>
+      <w:r>
+        <w:lastRenderedPageBreak/>
+        <w:drawing>
+          <wp:inline distT="0" distB="0" distL="0" distR="0" wp14:anchorId="47CFFF07" wp14:editId="2A8046AF">
+            <wp:extent cx="5943600" cy="1939925"/>
+            <wp:effectExtent l="0" t="0" r="0" b="3175"/>
+            <wp:docPr id="20" name="Picture 20"/>
+            <wp:cNvGraphicFramePr>
+              <a:graphicFrameLocks xmlns:a="http://schemas.openxmlformats.org/drawingml/2006/main" noChangeAspect="1"/>
+            </wp:cNvGraphicFramePr>
+            <a:graphic xmlns:a="http://schemas.openxmlformats.org/drawingml/2006/main">
+              <a:graphicData uri="http://schemas.openxmlformats.org/drawingml/2006/picture">
+                <pic:pic xmlns:pic="http://schemas.openxmlformats.org/drawingml/2006/picture">
+                  <pic:nvPicPr>
+                    <pic:cNvPr id="1" name=""/>
+                    <pic:cNvPicPr/>
+                  </pic:nvPicPr>
+                  <pic:blipFill>
+                    <a:blip r:embed="rId23"/>
+                    <a:stretch>
+                      <a:fillRect/>
+                    </a:stretch>
+                  </pic:blipFill>
+                  <pic:spPr>
+                    <a:xfrm>
+                      <a:off x="0" y="0"/>
+                      <a:ext cx="5943600" cy="1939925"/>
+                    </a:xfrm>
+                    <a:prstGeom prst="rect">
+                      <a:avLst/>
+                    </a:prstGeom>
+                  </pic:spPr>
+                </pic:pic>
+              </a:graphicData>
+            </a:graphic>
+          </wp:inline>
+        </w:drawing>
+      </w:r>
+      <w:r>
+        <w:drawing>
+          <wp:inline distT="0" distB="0" distL="0" distR="0" wp14:anchorId="3E3702E2" wp14:editId="59A2E368">
+            <wp:extent cx="5943600" cy="1744980"/>
+            <wp:effectExtent l="0" t="0" r="0" b="7620"/>
+            <wp:docPr id="24" name="Picture 24"/>
+            <wp:cNvGraphicFramePr>
+              <a:graphicFrameLocks xmlns:a="http://schemas.openxmlformats.org/drawingml/2006/main" noChangeAspect="1"/>
+            </wp:cNvGraphicFramePr>
+            <a:graphic xmlns:a="http://schemas.openxmlformats.org/drawingml/2006/main">
+              <a:graphicData uri="http://schemas.openxmlformats.org/drawingml/2006/picture">
+                <pic:pic xmlns:pic="http://schemas.openxmlformats.org/drawingml/2006/picture">
+                  <pic:nvPicPr>
+                    <pic:cNvPr id="1" name=""/>
+                    <pic:cNvPicPr/>
+                  </pic:nvPicPr>
+                  <pic:blipFill>
+                    <a:blip r:embed="rId24"/>
+                    <a:stretch>
+                      <a:fillRect/>
+                    </a:stretch>
+                  </pic:blipFill>
+                  <pic:spPr>
+                    <a:xfrm>
+                      <a:off x="0" y="0"/>
+                      <a:ext cx="5943600" cy="1744980"/>
+                    </a:xfrm>
+                    <a:prstGeom prst="rect">
+                      <a:avLst/>
+                    </a:prstGeom>
+                  </pic:spPr>
+                </pic:pic>
+              </a:graphicData>
+            </a:graphic>
+          </wp:inline>
+        </w:drawing>
+      </w:r>
+    </w:p>
+    <w:p/>
+    <w:p>
+      <w:r>
+        <w:drawing>
+          <wp:inline distT="0" distB="0" distL="0" distR="0" wp14:anchorId="3927ADBE" wp14:editId="14ABEEC1">
+            <wp:extent cx="5943600" cy="1918970"/>
+            <wp:effectExtent l="0" t="0" r="0" b="5080"/>
+            <wp:docPr id="21" name="Picture 21"/>
+            <wp:cNvGraphicFramePr>
+              <a:graphicFrameLocks xmlns:a="http://schemas.openxmlformats.org/drawingml/2006/main" noChangeAspect="1"/>
+            </wp:cNvGraphicFramePr>
+            <a:graphic xmlns:a="http://schemas.openxmlformats.org/drawingml/2006/main">
+              <a:graphicData uri="http://schemas.openxmlformats.org/drawingml/2006/picture">
+                <pic:pic xmlns:pic="http://schemas.openxmlformats.org/drawingml/2006/picture">
+                  <pic:nvPicPr>
+                    <pic:cNvPr id="1" name=""/>
+                    <pic:cNvPicPr/>
+                  </pic:nvPicPr>
+                  <pic:blipFill>
+                    <a:blip r:embed="rId25"/>
+                    <a:stretch>
+                      <a:fillRect/>
+                    </a:stretch>
+                  </pic:blipFill>
+                  <pic:spPr>
+                    <a:xfrm>
+                      <a:off x="0" y="0"/>
+                      <a:ext cx="5943600" cy="1918970"/>
+                    </a:xfrm>
+                    <a:prstGeom prst="rect">
+                      <a:avLst/>
+                    </a:prstGeom>
+                  </pic:spPr>
+                </pic:pic>
+              </a:graphicData>
+            </a:graphic>
+          </wp:inline>
+        </w:drawing>
+      </w:r>
+    </w:p>
+    <w:p>
+      <w:r>
+        <w:drawing>
+          <wp:inline distT="0" distB="0" distL="0" distR="0" wp14:anchorId="0B72304B" wp14:editId="7652479E">
             <wp:extent cx="5943600" cy="1806575"/>
             <wp:effectExtent l="0" t="0" r="0" b="3175"/>
-            <wp:docPr id="17" name="Picture 17"/>
-            <wp:cNvGraphicFramePr>
-              <a:graphicFrameLocks xmlns:a="http://schemas.openxmlformats.org/drawingml/2006/main" noChangeAspect="1"/>
-            </wp:cNvGraphicFramePr>
-            <a:graphic xmlns:a="http://schemas.openxmlformats.org/drawingml/2006/main">
-              <a:graphicData uri="http://schemas.openxmlformats.org/drawingml/2006/picture">
-                <pic:pic xmlns:pic="http://schemas.openxmlformats.org/drawingml/2006/picture">
-                  <pic:nvPicPr>
-                    <pic:cNvPr id="1" name=""/>
-                    <pic:cNvPicPr/>
-                  </pic:nvPicPr>
-                  <pic:blipFill>
-                    <a:blip r:embed="rId21"/>
+            <wp:docPr id="23" name="Picture 23"/>
+            <wp:cNvGraphicFramePr>
+              <a:graphicFrameLocks xmlns:a="http://schemas.openxmlformats.org/drawingml/2006/main" noChangeAspect="1"/>
+            </wp:cNvGraphicFramePr>
+            <a:graphic xmlns:a="http://schemas.openxmlformats.org/drawingml/2006/main">
+              <a:graphicData uri="http://schemas.openxmlformats.org/drawingml/2006/picture">
+                <pic:pic xmlns:pic="http://schemas.openxmlformats.org/drawingml/2006/picture">
+                  <pic:nvPicPr>
+                    <pic:cNvPr id="1" name=""/>
+                    <pic:cNvPicPr/>
+                  </pic:nvPicPr>
+                  <pic:blipFill>
+                    <a:blip r:embed="rId26"/>
                     <a:stretch>
                       <a:fillRect/>
                     </a:stretch>
@@ -780,43 +1043,199 @@
       <w:r>
         <w:lastRenderedPageBreak/>
         <w:drawing>
-          <wp:inline distT="0" distB="0" distL="0" distR="0" wp14:anchorId="7B62542D" wp14:editId="07D6004C">
-            <wp:extent cx="5943600" cy="1744980"/>
+          <wp:inline distT="0" distB="0" distL="0" distR="0" wp14:anchorId="193DFD23" wp14:editId="47E5BFCC">
+            <wp:extent cx="5943600" cy="1929765"/>
+            <wp:effectExtent l="0" t="0" r="0" b="0"/>
+            <wp:docPr id="22" name="Picture 22"/>
+            <wp:cNvGraphicFramePr>
+              <a:graphicFrameLocks xmlns:a="http://schemas.openxmlformats.org/drawingml/2006/main" noChangeAspect="1"/>
+            </wp:cNvGraphicFramePr>
+            <a:graphic xmlns:a="http://schemas.openxmlformats.org/drawingml/2006/main">
+              <a:graphicData uri="http://schemas.openxmlformats.org/drawingml/2006/picture">
+                <pic:pic xmlns:pic="http://schemas.openxmlformats.org/drawingml/2006/picture">
+                  <pic:nvPicPr>
+                    <pic:cNvPr id="1" name=""/>
+                    <pic:cNvPicPr/>
+                  </pic:nvPicPr>
+                  <pic:blipFill>
+                    <a:blip r:embed="rId27"/>
+                    <a:stretch>
+                      <a:fillRect/>
+                    </a:stretch>
+                  </pic:blipFill>
+                  <pic:spPr>
+                    <a:xfrm>
+                      <a:off x="0" y="0"/>
+                      <a:ext cx="5943600" cy="1929765"/>
+                    </a:xfrm>
+                    <a:prstGeom prst="rect">
+                      <a:avLst/>
+                    </a:prstGeom>
+                  </pic:spPr>
+                </pic:pic>
+              </a:graphicData>
+            </a:graphic>
+          </wp:inline>
+        </w:drawing>
+      </w:r>
+    </w:p>
+    <w:p/>
+    <w:p>
+      <w:r>
+        <w:drawing>
+          <wp:inline distT="0" distB="0" distL="0" distR="0" wp14:anchorId="052357F6" wp14:editId="23BB7266">
+            <wp:extent cx="5943600" cy="1837055"/>
+            <wp:effectExtent l="0" t="0" r="0" b="0"/>
+            <wp:docPr id="25" name="Picture 25"/>
+            <wp:cNvGraphicFramePr>
+              <a:graphicFrameLocks xmlns:a="http://schemas.openxmlformats.org/drawingml/2006/main" noChangeAspect="1"/>
+            </wp:cNvGraphicFramePr>
+            <a:graphic xmlns:a="http://schemas.openxmlformats.org/drawingml/2006/main">
+              <a:graphicData uri="http://schemas.openxmlformats.org/drawingml/2006/picture">
+                <pic:pic xmlns:pic="http://schemas.openxmlformats.org/drawingml/2006/picture">
+                  <pic:nvPicPr>
+                    <pic:cNvPr id="1" name=""/>
+                    <pic:cNvPicPr/>
+                  </pic:nvPicPr>
+                  <pic:blipFill>
+                    <a:blip r:embed="rId28"/>
+                    <a:stretch>
+                      <a:fillRect/>
+                    </a:stretch>
+                  </pic:blipFill>
+                  <pic:spPr>
+                    <a:xfrm>
+                      <a:off x="0" y="0"/>
+                      <a:ext cx="5943600" cy="1837055"/>
+                    </a:xfrm>
+                    <a:prstGeom prst="rect">
+                      <a:avLst/>
+                    </a:prstGeom>
+                  </pic:spPr>
+                </pic:pic>
+              </a:graphicData>
+            </a:graphic>
+          </wp:inline>
+        </w:drawing>
+      </w:r>
+    </w:p>
+    <w:p/>
+    <w:p>
+      <w:r>
+        <w:drawing>
+          <wp:inline distT="0" distB="0" distL="0" distR="0" wp14:anchorId="30483EDE" wp14:editId="6AB44EB4">
+            <wp:extent cx="5943600" cy="1950085"/>
+            <wp:effectExtent l="0" t="0" r="0" b="0"/>
+            <wp:docPr id="26" name="Picture 26"/>
+            <wp:cNvGraphicFramePr>
+              <a:graphicFrameLocks xmlns:a="http://schemas.openxmlformats.org/drawingml/2006/main" noChangeAspect="1"/>
+            </wp:cNvGraphicFramePr>
+            <a:graphic xmlns:a="http://schemas.openxmlformats.org/drawingml/2006/main">
+              <a:graphicData uri="http://schemas.openxmlformats.org/drawingml/2006/picture">
+                <pic:pic xmlns:pic="http://schemas.openxmlformats.org/drawingml/2006/picture">
+                  <pic:nvPicPr>
+                    <pic:cNvPr id="1" name=""/>
+                    <pic:cNvPicPr/>
+                  </pic:nvPicPr>
+                  <pic:blipFill>
+                    <a:blip r:embed="rId29"/>
+                    <a:stretch>
+                      <a:fillRect/>
+                    </a:stretch>
+                  </pic:blipFill>
+                  <pic:spPr>
+                    <a:xfrm>
+                      <a:off x="0" y="0"/>
+                      <a:ext cx="5943600" cy="1950085"/>
+                    </a:xfrm>
+                    <a:prstGeom prst="rect">
+                      <a:avLst/>
+                    </a:prstGeom>
+                  </pic:spPr>
+                </pic:pic>
+              </a:graphicData>
+            </a:graphic>
+          </wp:inline>
+        </w:drawing>
+      </w:r>
+    </w:p>
+    <w:p/>
+    <w:p>
+      <w:r>
+        <w:lastRenderedPageBreak/>
+        <w:drawing>
+          <wp:inline distT="0" distB="0" distL="0" distR="0" wp14:anchorId="1D0CA023" wp14:editId="7D00B474">
+            <wp:extent cx="5943600" cy="1878330"/>
             <wp:effectExtent l="0" t="0" r="0" b="7620"/>
-            <wp:docPr id="3" name="Picture 3"/>
-            <wp:cNvGraphicFramePr>
-              <a:graphicFrameLocks xmlns:a="http://schemas.openxmlformats.org/drawingml/2006/main" noChangeAspect="1"/>
-            </wp:cNvGraphicFramePr>
-            <a:graphic xmlns:a="http://schemas.openxmlformats.org/drawingml/2006/main">
-              <a:graphicData uri="http://schemas.openxmlformats.org/drawingml/2006/picture">
-                <pic:pic xmlns:pic="http://schemas.openxmlformats.org/drawingml/2006/picture">
-                  <pic:nvPicPr>
-                    <pic:cNvPr id="1" name=""/>
-                    <pic:cNvPicPr/>
-                  </pic:nvPicPr>
-                  <pic:blipFill>
-                    <a:blip r:embed="rId22"/>
-                    <a:stretch>
-                      <a:fillRect/>
-                    </a:stretch>
-                  </pic:blipFill>
-                  <pic:spPr>
-                    <a:xfrm>
-                      <a:off x="0" y="0"/>
-                      <a:ext cx="5943600" cy="1744980"/>
-                    </a:xfrm>
-                    <a:prstGeom prst="rect">
-                      <a:avLst/>
-                    </a:prstGeom>
-                  </pic:spPr>
-                </pic:pic>
-              </a:graphicData>
-            </a:graphic>
-          </wp:inline>
-        </w:drawing>
-      </w:r>
-      <w:bookmarkStart w:id="0" w:name="_GoBack"/>
-      <w:bookmarkEnd w:id="0"/>
+            <wp:docPr id="28" name="Picture 28"/>
+            <wp:cNvGraphicFramePr>
+              <a:graphicFrameLocks xmlns:a="http://schemas.openxmlformats.org/drawingml/2006/main" noChangeAspect="1"/>
+            </wp:cNvGraphicFramePr>
+            <a:graphic xmlns:a="http://schemas.openxmlformats.org/drawingml/2006/main">
+              <a:graphicData uri="http://schemas.openxmlformats.org/drawingml/2006/picture">
+                <pic:pic xmlns:pic="http://schemas.openxmlformats.org/drawingml/2006/picture">
+                  <pic:nvPicPr>
+                    <pic:cNvPr id="1" name=""/>
+                    <pic:cNvPicPr/>
+                  </pic:nvPicPr>
+                  <pic:blipFill>
+                    <a:blip r:embed="rId30"/>
+                    <a:stretch>
+                      <a:fillRect/>
+                    </a:stretch>
+                  </pic:blipFill>
+                  <pic:spPr>
+                    <a:xfrm>
+                      <a:off x="0" y="0"/>
+                      <a:ext cx="5943600" cy="1878330"/>
+                    </a:xfrm>
+                    <a:prstGeom prst="rect">
+                      <a:avLst/>
+                    </a:prstGeom>
+                  </pic:spPr>
+                </pic:pic>
+              </a:graphicData>
+            </a:graphic>
+          </wp:inline>
+        </w:drawing>
+      </w:r>
+      <w:r>
+        <w:drawing>
+          <wp:inline distT="0" distB="0" distL="0" distR="0" wp14:anchorId="70A070FF" wp14:editId="2F7E8E1D">
+            <wp:extent cx="5943600" cy="2032000"/>
+            <wp:effectExtent l="0" t="0" r="0" b="6350"/>
+            <wp:docPr id="27" name="Picture 27"/>
+            <wp:cNvGraphicFramePr>
+              <a:graphicFrameLocks xmlns:a="http://schemas.openxmlformats.org/drawingml/2006/main" noChangeAspect="1"/>
+            </wp:cNvGraphicFramePr>
+            <a:graphic xmlns:a="http://schemas.openxmlformats.org/drawingml/2006/main">
+              <a:graphicData uri="http://schemas.openxmlformats.org/drawingml/2006/picture">
+                <pic:pic xmlns:pic="http://schemas.openxmlformats.org/drawingml/2006/picture">
+                  <pic:nvPicPr>
+                    <pic:cNvPr id="1" name=""/>
+                    <pic:cNvPicPr/>
+                  </pic:nvPicPr>
+                  <pic:blipFill>
+                    <a:blip r:embed="rId31"/>
+                    <a:stretch>
+                      <a:fillRect/>
+                    </a:stretch>
+                  </pic:blipFill>
+                  <pic:spPr>
+                    <a:xfrm>
+                      <a:off x="0" y="0"/>
+                      <a:ext cx="5943600" cy="2032000"/>
+                    </a:xfrm>
+                    <a:prstGeom prst="rect">
+                      <a:avLst/>
+                    </a:prstGeom>
+                  </pic:spPr>
+                </pic:pic>
+              </a:graphicData>
+            </a:graphic>
+          </wp:inline>
+        </w:drawing>
+      </w:r>
     </w:p>
     <w:sectPr>
       <w:pgSz w:w="12240" w:h="15840"/>

</xml_diff>